<commit_message>
Kapitel 8: was muss betrachtet werden?
</commit_message>
<xml_diff>
--- a/Plichtenheft/Gesammelte_Inhalte_08.11.2017.docx
+++ b/Plichtenheft/Gesammelte_Inhalte_08.11.2017.docx
@@ -590,45 +590,110 @@
       </w:r>
     </w:p>
     <w:p>
-      <w:r>
-        <w:t>Gesetze? Normen? Sicherheit? Urheberrecht?</w:t>
-      </w:r>
-    </w:p>
-    <w:p>
-      <w:r>
-        <w:t xml:space="preserve">keine Plattformabhängigkeit durch Java </w:t>
-      </w:r>
-    </w:p>
-    <w:p>
-      <w:r>
-        <w:t>Erweiterbarkeit: austauschbarer Interpreter für andere Sprachen</w:t>
-      </w:r>
-    </w:p>
-    <w:p>
-      <w:r>
-        <w:t>Berechnungsgeschwindigkeit</w:t>
-      </w:r>
-    </w:p>
-    <w:p>
-      <w:r>
-        <w:t>Evtl. Abgrenzungskriterien</w:t>
-      </w:r>
-    </w:p>
-    <w:p>
-      <w:r>
-        <w:t>Wie viele Fenster optimal</w:t>
-      </w:r>
-    </w:p>
-    <w:p>
-      <w:r>
-        <w:t xml:space="preserve">Maximale </w:t>
-      </w:r>
-    </w:p>
-    <w:p>
+      <w:hyperlink r:id="rId5" w:history="1">
+        <w:r>
+          <w:rPr>
+            <w:rStyle w:val="Hyperlink"/>
+          </w:rPr>
+          <w:t>https://www.software-quality-lab.com/fileadmin/files/Dokumente/Previews/KnowledgeLetterPreview/SWQL-KnowledgeLetter005-Nichtfunktionale-Anforderungen_prev.pdf</w:t>
+        </w:r>
+      </w:hyperlink>
+    </w:p>
+    <w:p>
+      <w:r>
+        <w:t>Zeitverhalten, Ressourcenverbrauch, Robustheit, Sicherheit</w:t>
+      </w:r>
+    </w:p>
+    <w:p>
+      <w:proofErr w:type="gramStart"/>
+      <w:r>
+        <w:t>Benutzbarkeit :</w:t>
+      </w:r>
+      <w:proofErr w:type="gramEnd"/>
+      <w:r>
+        <w:t xml:space="preserve"> Verständlichkeit, Erlernbarkeit, Bedienbarkeit, </w:t>
+      </w:r>
+      <w:proofErr w:type="spellStart"/>
+      <w:r>
+        <w:t>Look&amp;Feel</w:t>
+      </w:r>
+      <w:proofErr w:type="spellEnd"/>
+      <w:r>
+        <w:t>, Zugänglichkeit</w:t>
+      </w:r>
+    </w:p>
+    <w:p>
+      <w:r>
+        <w:t>Zuverlässigkeit: Reife, Fehlertoleranz, Wiederherstellbarkeit</w:t>
+      </w:r>
+    </w:p>
+    <w:p>
+      <w:r>
+        <w:t>Effizienz: Zeitverhalten, Verbrauchsverhalten</w:t>
+      </w:r>
+    </w:p>
+    <w:p>
+      <w:r>
+        <w:t>Leistungsverhalten</w:t>
+      </w:r>
+    </w:p>
+    <w:p>
+      <w:r>
+        <w:t xml:space="preserve">Wartbarkeit: </w:t>
+      </w:r>
+      <w:proofErr w:type="spellStart"/>
+      <w:r>
+        <w:t>Analyserbarkeit</w:t>
+      </w:r>
+      <w:proofErr w:type="spellEnd"/>
+      <w:r>
+        <w:t>, Modifizierbarkeit, Stabilität, Prüfbarkeit</w:t>
+      </w:r>
+    </w:p>
+    <w:p>
+      <w:r>
+        <w:t>Wiederverwendbarkeit</w:t>
+      </w:r>
       <w:bookmarkStart w:id="0" w:name="_GoBack"/>
       <w:bookmarkEnd w:id="0"/>
     </w:p>
     <w:p>
+      <w:r>
+        <w:t>Gesetze? Normen? Sicherheit? Urheberrecht?</w:t>
+      </w:r>
+    </w:p>
+    <w:p>
+      <w:r>
+        <w:t xml:space="preserve">keine Plattformabhängigkeit durch Java </w:t>
+      </w:r>
+    </w:p>
+    <w:p>
+      <w:r>
+        <w:t>Erweiterbarkeit: austauschbarer Interpreter für andere Sprachen</w:t>
+      </w:r>
+    </w:p>
+    <w:p>
+      <w:r>
+        <w:t>Berechnungsgeschwindigkeit</w:t>
+      </w:r>
+    </w:p>
+    <w:p>
+      <w:r>
+        <w:t>Evtl. Abgrenzungskriterien</w:t>
+      </w:r>
+    </w:p>
+    <w:p>
+      <w:r>
+        <w:t>Wie viele Fenster optimal</w:t>
+      </w:r>
+    </w:p>
+    <w:p>
+      <w:r>
+        <w:t xml:space="preserve">Maximale </w:t>
+      </w:r>
+    </w:p>
+    <w:p/>
+    <w:p>
       <w:pPr>
         <w:rPr>
           <w:b/>
@@ -712,6 +777,7 @@
     <w:p>
       <w:proofErr w:type="spellStart"/>
       <w:r>
+        <w:lastRenderedPageBreak/>
         <w:t>Quicksort</w:t>
       </w:r>
       <w:proofErr w:type="spellEnd"/>
@@ -795,7 +861,6 @@
         <w:rPr>
           <w:b/>
         </w:rPr>
-        <w:lastRenderedPageBreak/>
         <w:t>14. Zeit und Ressourcenplanung:</w:t>
       </w:r>
     </w:p>
@@ -1423,6 +1488,18 @@
       <w:rFonts w:cs="FreeSans"/>
     </w:rPr>
   </w:style>
+  <w:style w:type="character" w:styleId="Hyperlink">
+    <w:name w:val="Hyperlink"/>
+    <w:basedOn w:val="Absatz-Standardschriftart"/>
+    <w:uiPriority w:val="99"/>
+    <w:semiHidden/>
+    <w:unhideWhenUsed/>
+    <w:rsid w:val="00543BEE"/>
+    <w:rPr>
+      <w:color w:val="0563C1" w:themeColor="hyperlink"/>
+      <w:u w:val="single"/>
+    </w:rPr>
+  </w:style>
 </w:styles>
 </file>
 
@@ -1726,7 +1803,7 @@
 </file>
 
 <file path=customXml/itemProps1.xml><?xml version="1.0" encoding="utf-8"?>
-<ds:datastoreItem xmlns:ds="http://schemas.openxmlformats.org/officeDocument/2006/customXml" ds:itemID="{FED4E341-9B00-4FF8-948C-B6AC108C26F4}">
+<ds:datastoreItem xmlns:ds="http://schemas.openxmlformats.org/officeDocument/2006/customXml" ds:itemID="{0887C716-CAFE-4EE0-AC8F-AB083D1F02D8}">
   <ds:schemaRefs>
     <ds:schemaRef ds:uri="http://schemas.openxmlformats.org/officeDocument/2006/bibliography"/>
   </ds:schemaRefs>

</xml_diff>